<commit_message>
Added cross over explanation to tech doc
</commit_message>
<xml_diff>
--- a/Technical Document.docx
+++ b/Technical Document.docx
@@ -1,6 +1,6 @@
 
 <file path=word/document.xml><?xml version="1.0" encoding="utf-8"?>
-<w:document xmlns:wpc="http://schemas.microsoft.com/office/word/2010/wordprocessingCanvas" xmlns:mc="http://schemas.openxmlformats.org/markup-compatibility/2006" xmlns:o="urn:schemas-microsoft-com:office:office" xmlns:r="http://schemas.openxmlformats.org/officeDocument/2006/relationships" xmlns:m="http://schemas.openxmlformats.org/officeDocument/2006/math" xmlns:v="urn:schemas-microsoft-com:vml" xmlns:wp14="http://schemas.microsoft.com/office/word/2010/wordprocessingDrawing" xmlns:wp="http://schemas.openxmlformats.org/drawingml/2006/wordprocessingDrawing" xmlns:w10="urn:schemas-microsoft-com:office:word" xmlns:w="http://schemas.openxmlformats.org/wordprocessingml/2006/main" xmlns:w14="http://schemas.microsoft.com/office/word/2010/wordml" xmlns:wpg="http://schemas.microsoft.com/office/word/2010/wordprocessingGroup" xmlns:wpi="http://schemas.microsoft.com/office/word/2010/wordprocessingInk" xmlns:wne="http://schemas.microsoft.com/office/word/2006/wordml" xmlns:wps="http://schemas.microsoft.com/office/word/2010/wordprocessingShape" mc:Ignorable="w14 wp14">
+<w:document xmlns:ve="http://schemas.openxmlformats.org/markup-compatibility/2006" xmlns:o="urn:schemas-microsoft-com:office:office" xmlns:r="http://schemas.openxmlformats.org/officeDocument/2006/relationships" xmlns:m="http://schemas.openxmlformats.org/officeDocument/2006/math" xmlns:v="urn:schemas-microsoft-com:vml" xmlns:wp="http://schemas.openxmlformats.org/drawingml/2006/wordprocessingDrawing" xmlns:w10="urn:schemas-microsoft-com:office:word" xmlns:w="http://schemas.openxmlformats.org/wordprocessingml/2006/main" xmlns:wne="http://schemas.microsoft.com/office/word/2006/wordml">
   <w:body>
     <w:p>
       <w:pPr>
@@ -31,55 +31,244 @@
         <w:rPr>
           <w:i/>
         </w:rPr>
-        <w:t>Zachary Petrusch, Nicklaus Benedict, Eric McAlpine, and Alex Lee</w:t>
-      </w:r>
-    </w:p>
-    <w:p>
-      <w:r>
-        <w:t>- Parallel Explained (</w:t>
-      </w:r>
-      <w:r>
-        <w:t>We can do this together tomorrow or Friday</w:t>
-      </w:r>
-      <w:r>
-        <w:t xml:space="preserve">) </w:t>
+        <w:t xml:space="preserve">Zachary Petrusch, Nicklaus Benedict, Eric </w:t>
+      </w:r>
+      <w:proofErr w:type="spellStart"/>
+      <w:r>
+        <w:rPr>
+          <w:i/>
+        </w:rPr>
+        <w:t>McAlpine</w:t>
+      </w:r>
+      <w:proofErr w:type="spellEnd"/>
+      <w:r>
+        <w:rPr>
+          <w:i/>
+        </w:rPr>
+        <w:t>, and Alex Lee</w:t>
+      </w:r>
+    </w:p>
+    <w:p>
+      <w:pPr>
+        <w:jc w:val="center"/>
+        <w:rPr>
+          <w:i/>
+        </w:rPr>
+      </w:pPr>
+    </w:p>
+    <w:p>
+      <w:pPr>
+        <w:rPr>
+          <w:b/>
+          <w:sz w:val="24"/>
+          <w:szCs w:val="24"/>
+        </w:rPr>
+      </w:pPr>
+      <w:r>
+        <w:rPr>
+          <w:b/>
+          <w:sz w:val="24"/>
+          <w:szCs w:val="24"/>
+        </w:rPr>
+        <w:t xml:space="preserve">I. Class Structure </w:t>
+      </w:r>
+    </w:p>
+    <w:p>
+      <w:r>
+        <w:t xml:space="preserve">- </w:t>
+      </w:r>
+      <w:proofErr w:type="gramStart"/>
+      <w:r>
+        <w:t>classes</w:t>
+      </w:r>
+      <w:proofErr w:type="gramEnd"/>
+    </w:p>
+    <w:p>
+      <w:pPr>
+        <w:rPr>
+          <w:b/>
+          <w:sz w:val="24"/>
+          <w:szCs w:val="24"/>
+        </w:rPr>
+      </w:pPr>
+      <w:r>
+        <w:rPr>
+          <w:b/>
+          <w:sz w:val="24"/>
+          <w:szCs w:val="24"/>
+        </w:rPr>
+        <w:t xml:space="preserve">II. The Genetic Algorithm </w:t>
+      </w:r>
+    </w:p>
+    <w:p>
+      <w:r>
+        <w:t>We begin by reading in data from the file specified by the global variable FILE_NAME. W</w:t>
+      </w:r>
+      <w:r>
+        <w:t>e</w:t>
+      </w:r>
+      <w:r>
+        <w:t xml:space="preserve"> then</w:t>
+      </w:r>
+      <w:r>
+        <w:t xml:space="preserve"> randomly created </w:t>
+      </w:r>
+      <w:r>
+        <w:t>NUM_ROUTE</w:t>
+      </w:r>
+      <w:r>
+        <w:t xml:space="preserve"> parent routes. </w:t>
+      </w:r>
+      <w:r>
+        <w:t xml:space="preserve">This serves as the initial population. This initial population is sorted and the best solution is printed.  </w:t>
+      </w:r>
+      <w:r>
+        <w:t xml:space="preserve">Then, each successive generation </w:t>
+      </w:r>
+      <w:r>
+        <w:t>is</w:t>
+      </w:r>
+      <w:r>
+        <w:t xml:space="preserve"> created by taking 50</w:t>
+      </w:r>
+      <w:r>
+        <w:t>%</w:t>
+      </w:r>
+      <w:r>
+        <w:t xml:space="preserve"> of the best r</w:t>
+      </w:r>
+      <w:r>
+        <w:t>outes and combining them to get</w:t>
+      </w:r>
+      <w:r>
+        <w:t xml:space="preserve"> new routes</w:t>
+      </w:r>
+      <w:r>
+        <w:t xml:space="preserve"> that fill up the remaining 50% of the population</w:t>
+      </w:r>
+      <w:r>
+        <w:t xml:space="preserve">. </w:t>
+      </w:r>
+      <w:r>
+        <w:t xml:space="preserve">We </w:t>
+      </w:r>
+      <w:r>
+        <w:t>use</w:t>
+      </w:r>
+      <w:r>
+        <w:t xml:space="preserve"> a m</w:t>
+      </w:r>
+      <w:r>
+        <w:t xml:space="preserve">erge sort to determine the best solutions. </w:t>
+      </w:r>
+    </w:p>
+    <w:p>
+      <w:r>
+        <w:t xml:space="preserve">For the sorting of our parents, we use a merge sort due to its efficiency and </w:t>
+      </w:r>
+      <w:r>
+        <w:t xml:space="preserve">its </w:t>
+      </w:r>
+      <w:r>
+        <w:t xml:space="preserve">ability to </w:t>
+      </w:r>
+      <w:r>
+        <w:t>be parallelized</w:t>
+      </w:r>
+      <w:r>
+        <w:t>.  To start our proje</w:t>
+      </w:r>
+      <w:r>
+        <w:t>ct, we used a bubble sort</w:t>
+      </w:r>
+      <w:r>
+        <w:t>.  With 1000 parents the bubble sort version ran in approximately 13 hours.  With the implementation of a merge sort in serial, our run time</w:t>
+      </w:r>
+      <w:r>
+        <w:t xml:space="preserve"> was reduced to approximately 57</w:t>
+      </w:r>
+      <w:r>
+        <w:t xml:space="preserve"> minutes.  </w:t>
+      </w:r>
+      <w:bookmarkStart w:id="0" w:name="_GoBack"/>
+      <w:bookmarkEnd w:id="0"/>
+    </w:p>
+    <w:p>
+      <w:r>
+        <w:t xml:space="preserve">The crossover function that is used to generate the new solutions is based on the Edge Recombination Algorithm.  This algorithm works by merging two routes into a new route that mostly consists of connections that existed in either of the parents.  This algorithm also has an element of randomness in it, which can cause mutations through a few different methods.  The algorithm works by taking a union of both parent’s adjacency matrices.  This adjacency matrix represents any possibly </w:t>
+      </w:r>
+      <w:r>
+        <w:t>connection</w:t>
+      </w:r>
+      <w:r>
+        <w:t xml:space="preserve"> that can be followed from one city to another in either of the parent routes.  The route is then created by selecting the next city to travel to by valuing cities that have the least amount of connections </w:t>
+      </w:r>
+      <w:r>
+        <w:t xml:space="preserve">over cities with more connections.  If there is ever a point where there are no more possible connections within the parents that haven’t been used already for the current city then the next city is picked randomly from the remaining destinations that have not been travelled to – this is a mutation.  Mutations are pretty rare, but do occur.    </w:t>
+      </w:r>
+      <w:r>
+        <w:t xml:space="preserve">  </w:t>
+      </w:r>
+    </w:p>
+    <w:p>
+      <w:r>
+        <w:lastRenderedPageBreak/>
+        <w:t xml:space="preserve">Each successive generation would </w:t>
+      </w:r>
+      <w:r>
+        <w:t>once again have the</w:t>
+      </w:r>
+      <w:r>
+        <w:t xml:space="preserve"> </w:t>
+      </w:r>
+      <w:r>
+        <w:t xml:space="preserve">top </w:t>
+      </w:r>
+      <w:r>
+        <w:t>50</w:t>
+      </w:r>
+      <w:r>
+        <w:t>%</w:t>
+      </w:r>
+      <w:r>
+        <w:t xml:space="preserve"> </w:t>
+      </w:r>
+      <w:r>
+        <w:t>best routes</w:t>
+      </w:r>
+      <w:r>
+        <w:t xml:space="preserve"> taken so that the best of the previous generation are not lost by c</w:t>
+      </w:r>
+      <w:r>
+        <w:t>reating the children.  Whenever there is no improvement in the best solution from one generation to another generation we increment a counter.  When the counter reaches NUM_GENERATION_STOPPER the program stops running and the current best solution is chosen.</w:t>
+      </w:r>
+    </w:p>
+    <w:p>
+      <w:pPr>
+        <w:rPr>
+          <w:b/>
+          <w:sz w:val="24"/>
+          <w:szCs w:val="24"/>
+        </w:rPr>
+      </w:pPr>
+      <w:r>
+        <w:rPr>
+          <w:b/>
+          <w:sz w:val="24"/>
+          <w:szCs w:val="24"/>
+        </w:rPr>
+        <w:t xml:space="preserve">III. Parallel Sections  </w:t>
+      </w:r>
+    </w:p>
+    <w:p>
+      <w:r>
+        <w:t xml:space="preserve">- Parallel Explained (We can do this together tomorrow or Friday) </w:t>
       </w:r>
     </w:p>
     <w:p>
       <w:r>
         <w:tab/>
         <w:t xml:space="preserve">-Where it’s at, how it works </w:t>
-      </w:r>
-    </w:p>
-    <w:p>
-      <w:r>
-        <w:t xml:space="preserve">Starting with file I/O, we randomly created 100 parent routes. Then, each successive generation was created by taking 50 of the best routes and combining them to get 50 new routes. </w:t>
-      </w:r>
-      <w:r>
-        <w:t>We used a merge sort to determine the best.</w:t>
-      </w:r>
-    </w:p>
-    <w:p>
-      <w:r>
-        <w:t>For the sorting of our parents, we use a parallelized merge sort due to its efficiency and ability to work with OpenMP.  To start our project, we used a bubble sort to get started.  With 1000 parents the bubble sort version ran in approximately 13 hours.  With the implementation of a merge sort in serial, our run time was reduced to approximately 54 minutes.  With OpenMP and parallel sections, our run time decreased further to _____________________.</w:t>
-      </w:r>
-      <w:bookmarkStart w:id="0" w:name="_GoBack"/>
-      <w:bookmarkEnd w:id="0"/>
-    </w:p>
-    <w:p>
-      <w:r>
-        <w:t xml:space="preserve">Each successive generation would have the 50 best taken again so that the best of the previous generation are not lost by creating the children. We used a generation stopper appropriate to the size of the project to determine our stopping point by watching our best route. After running the merge enough times that no better route is found, we exit. </w:t>
-      </w:r>
-    </w:p>
-    <w:p/>
-    <w:p>
-      <w:r>
-        <w:t xml:space="preserve">- How the Cross-Over/GA Work (Zach) </w:t>
-      </w:r>
-    </w:p>
-    <w:p>
-      <w:r>
-        <w:t xml:space="preserve">- Explain classes (Eric?) </w:t>
       </w:r>
     </w:p>
     <w:sectPr>
@@ -93,7 +282,7 @@
 </file>
 
 <file path=word/styles.xml><?xml version="1.0" encoding="utf-8"?>
-<w:styles xmlns:mc="http://schemas.openxmlformats.org/markup-compatibility/2006" xmlns:r="http://schemas.openxmlformats.org/officeDocument/2006/relationships" xmlns:w="http://schemas.openxmlformats.org/wordprocessingml/2006/main" xmlns:w14="http://schemas.microsoft.com/office/word/2010/wordml" mc:Ignorable="w14">
+<w:styles xmlns:r="http://schemas.openxmlformats.org/officeDocument/2006/relationships" xmlns:w="http://schemas.openxmlformats.org/wordprocessingml/2006/main">
   <w:docDefaults>
     <w:rPrDefault>
       <w:rPr>
@@ -265,6 +454,7 @@
     <w:uiPriority w:val="99"/>
     <w:semiHidden/>
     <w:unhideWhenUsed/>
+    <w:qFormat/>
     <w:tblPr>
       <w:tblInd w:w="0" w:type="dxa"/>
       <w:tblCellMar>

</xml_diff>

<commit_message>
Added Eric's stuff back in
There was a conflict
</commit_message>
<xml_diff>
--- a/Technical Document.docx
+++ b/Technical Document.docx
@@ -75,28 +75,28 @@
     </w:p>
     <w:p>
       <w:r>
-        <w:t xml:space="preserve">Objects were used in order to make the project easier to code and understand.  There are 2 different objects; cities and routes.  A city is a location that can be travelled to in the TSP problem.  The main attributes of a city is its X and Y location and </w:t>
-      </w:r>
-      <w:proofErr w:type="gramStart"/>
-      <w:r>
-        <w:t>its</w:t>
-      </w:r>
-      <w:proofErr w:type="gramEnd"/>
-      <w:r>
-        <w:t xml:space="preserve"> ID.  The other object used is routes; routes are potential solutions to the TSP problem.  A route is a collection of cities stored in the order they are travelled to.  There are methods given to add cities to a route and to also get cities from a route.  The fitness score of the TSP solution is given by the route classes </w:t>
+        <w:t>The data is broken down into two easily-defined classes: Cities and Routes.  These classes have been outfitted for ease-of-use.  They both have copy-constructors and assignment operator overloads to make assigning values much easier, as well as un-</w:t>
       </w:r>
       <w:proofErr w:type="spellStart"/>
-      <w:proofErr w:type="gramStart"/>
-      <w:r>
-        <w:t>getDistance</w:t>
+      <w:r>
+        <w:t>argumented</w:t>
       </w:r>
       <w:proofErr w:type="spellEnd"/>
       <w:r>
-        <w:t>(</w:t>
-      </w:r>
-      <w:proofErr w:type="gramEnd"/>
-      <w:r>
-        <w:t xml:space="preserve">) function.   </w:t>
+        <w:t xml:space="preserve"> and </w:t>
+      </w:r>
+      <w:proofErr w:type="spellStart"/>
+      <w:r>
+        <w:t>argumented</w:t>
+      </w:r>
+      <w:proofErr w:type="spellEnd"/>
+      <w:r>
+        <w:t xml:space="preserve"> constructors for declaration.  The City class acts as a container for the ID and coordinates for a city.  It has a getter and setter for each data field.  The Route class contains a versatile array of Cities.  The array can be set using another array of Cities, the Route’s copy constructor, or using another Route with an assignment statement.  The main use of the Route class is its distance function, which returns the overall distance between the cities, including the distance between the last city and the first.</w:t>
+      </w:r>
+    </w:p>
+    <w:p>
+      <w:r>
+        <w:t>The decision to use object oriented programming was made very early on to simplify the organization of the routes and the cities contained in them.  The inclusion of the variety of methods to reassign a route makes using the classes very flexible, and speeds up debugging as well.  Since the classes are relatively basic, no significant problems were encountered during the creation or testing process.</w:t>
       </w:r>
     </w:p>
     <w:p>
@@ -201,15 +201,7 @@
         <w:t>.  With 1000 parents the bubble sort version ran in approximately 13 hours.  With the implementation of a merge sort in serial, our run time</w:t>
       </w:r>
       <w:r>
-        <w:t xml:space="preserve"> was reduced to </w:t>
-      </w:r>
-      <w:proofErr w:type="gramStart"/>
-      <w:r>
-        <w:t>approximately</w:t>
-      </w:r>
-      <w:proofErr w:type="gramEnd"/>
-      <w:r>
-        <w:t xml:space="preserve"> 57</w:t>
+        <w:t xml:space="preserve"> was reduced to approximately 57</w:t>
       </w:r>
       <w:r>
         <w:t xml:space="preserve"> minutes.  </w:t>
@@ -217,6 +209,7 @@
     </w:p>
     <w:p>
       <w:r>
+        <w:lastRenderedPageBreak/>
         <w:t xml:space="preserve">The crossover function that is used to generate the new solutions is based on the Edge Recombination Algorithm.  This algorithm works by merging two routes into a new route that mostly consists of connections that existed in either of the parents.  This algorithm also has an element of randomness in it, which can cause mutations through a few different methods.  The algorithm works by taking a union of both parent’s adjacency matrices.  This adjacency matrix represents any possibly </w:t>
       </w:r>
       <w:r>
@@ -226,11 +219,7 @@
         <w:t xml:space="preserve"> that can be followed from one city to another in either of the parent routes.  The route is then created by selecting the next city to travel to by valuing cities that have the least amount of connections </w:t>
       </w:r>
       <w:r>
-        <w:t xml:space="preserve">over cities </w:t>
-      </w:r>
-      <w:r>
-        <w:lastRenderedPageBreak/>
-        <w:t xml:space="preserve">with more connections.  If there is ever a point where there are no more possible connections within the parents that haven’t been used already for the current city then the next city is picked randomly from the remaining destinations that have not been travelled to – this is a mutation.  Mutations are pretty rare, but do occur.    </w:t>
+        <w:t xml:space="preserve">over cities with more connections.  If there is ever a point where there are no more possible connections within the parents that haven’t been used already for the current city then the next city is picked randomly from the remaining destinations that have not been travelled to – this is a mutation.  Mutations are pretty rare, but do occur.    </w:t>
       </w:r>
       <w:r>
         <w:t xml:space="preserve">  </w:t>
@@ -322,7 +311,11 @@
     </w:p>
     <w:p>
       <w:r>
-        <w:t xml:space="preserve">The merge sort will run in true serial if NUM_THREADS is placed to 1, however the parallel region around the Genetic Algorithm code might have some overhead in this situation which would result in a stunted serial run time.  That is why it is suggested to turn off the OpenMP master switch inside of Visual Studio if a serial run is desired.  The instructions for turning off OpenMP in Visual Studio can be found in the User Manual. </w:t>
+        <w:t xml:space="preserve">The merge sort will run in true serial if NUM_THREADS is placed to 1, however the parallel region around the Genetic Algorithm code might have some overhead in this situation which would result in a </w:t>
+      </w:r>
+      <w:r>
+        <w:lastRenderedPageBreak/>
+        <w:t xml:space="preserve">stunted serial run time.  That is why it is suggested to turn off the OpenMP master switch inside of Visual Studio if a serial run is desired.  The instructions for turning off OpenMP in Visual Studio can be found in the User Manual. </w:t>
       </w:r>
     </w:p>
     <w:p>
@@ -352,11 +345,7 @@
     </w:p>
     <w:p>
       <w:r>
-        <w:t xml:space="preserve">Test runs showed a small improvement in run-time in parallel versus serial.  The speed up averaged around 1.2-1.5 times faster when ran in parallel.  Because of the potential randomness in the creation of </w:t>
-      </w:r>
-      <w:r>
-        <w:lastRenderedPageBreak/>
-        <w:t xml:space="preserve">the first generation the best way to compare run times between solutions is to calculate iterations per second.  </w:t>
+        <w:t xml:space="preserve">Test runs showed a small improvement in run-time in parallel versus serial.  The speed up averaged around 1.2-1.5 times faster when ran in parallel.  Because of the potential randomness in the creation of the first generation the best way to compare run times between solutions is to calculate iterations per second.  </w:t>
       </w:r>
       <w:proofErr w:type="gramStart"/>
       <w:r>

</xml_diff>